<commit_message>
Working on Documentation and cleaning Up files
</commit_message>
<xml_diff>
--- a/Solid Models/BallAndSocketConnectionIdeas/Parts_list.docx
+++ b/Solid Models/BallAndSocketConnectionIdeas/Parts_list.docx
@@ -41,29 +41,34 @@
           <w:rPr>
             <w:rStyle w:val="Hyperlink"/>
           </w:rPr>
-          <w:t>https://www.mcmaster.com/95327A531/</w:t>
+          <w:t>https://www.mcmaster.com/95327</w:t>
+        </w:r>
+        <w:r>
+          <w:rPr>
+            <w:rStyle w:val="Hyperlink"/>
+          </w:rPr>
+          <w:t>A531/</w:t>
         </w:r>
       </w:hyperlink>
+      <w:r>
+        <w:rPr>
+          <w:rStyle w:val="Hyperlink"/>
+        </w:rPr>
+        <w:t xml:space="preserve"> </w:t>
+      </w:r>
     </w:p>
     <w:p/>
     <w:p>
+      <w:hyperlink r:id="rId8" w:history="1">
+        <w:r>
+          <w:rPr>
+            <w:rStyle w:val="Hyperlink"/>
+          </w:rPr>
+          <w:t>https://www.mcmaster.com/91595A476/</w:t>
+        </w:r>
+      </w:hyperlink>
       <w:r>
-        <w:t>90695A038</w:t>
-      </w:r>
-    </w:p>
-    <w:p>
-      <w:r>
-        <w:t>94645A205</w:t>
-      </w:r>
-    </w:p>
-    <w:p>
-      <w:r>
-        <w:t>91239A330</w:t>
-      </w:r>
-    </w:p>
-    <w:p>
-      <w:r>
-        <w:t>95327A531</w:t>
+        <w:t xml:space="preserve">  Dowel Pins</w:t>
       </w:r>
     </w:p>
     <w:sectPr>
@@ -478,6 +483,7 @@
   <w:style w:type="character" w:default="1" w:styleId="DefaultParagraphFont">
     <w:name w:val="Default Paragraph Font"/>
     <w:uiPriority w:val="1"/>
+    <w:semiHidden/>
     <w:unhideWhenUsed/>
   </w:style>
   <w:style w:type="table" w:default="1" w:styleId="TableNormal">
@@ -522,6 +528,18 @@
     <w:rPr>
       <w:color w:val="605E5C"/>
       <w:shd w:val="clear" w:color="auto" w:fill="E1DFDD"/>
+    </w:rPr>
+  </w:style>
+  <w:style w:type="character" w:styleId="FollowedHyperlink">
+    <w:name w:val="FollowedHyperlink"/>
+    <w:basedOn w:val="DefaultParagraphFont"/>
+    <w:uiPriority w:val="99"/>
+    <w:semiHidden/>
+    <w:unhideWhenUsed/>
+    <w:rsid w:val="005C7E1D"/>
+    <w:rPr>
+      <w:color w:val="954F72" w:themeColor="followedHyperlink"/>
+      <w:u w:val="single"/>
     </w:rPr>
   </w:style>
 </w:styles>

</xml_diff>